<commit_message>
Definning classes - Exercise
Course : OOP Basics
</commit_message>
<xml_diff>
--- a/CSharp_OOP_Basics/01_DEFINING_CLASSES/Exercises/01. CSharp-OOP-Basics-Defining-Classes-Exercises (2).docx
+++ b/CSharp_OOP_Basics/01_DEFINING_CLASSES/Exercises/01. CSharp-OOP-Basics-Defining-Classes-Exercises (2).docx
@@ -4881,12 +4881,7 @@
         <w:t>s</w:t>
       </w:r>
       <w:r>
-        <w:t xml:space="preserve"> which represent rectangles. Print if ea</w:t>
-      </w:r>
-      <w:bookmarkStart w:id="38" w:name="_GoBack"/>
-      <w:bookmarkEnd w:id="38"/>
-      <w:r>
-        <w:t xml:space="preserve">ch of the pairs </w:t>
+        <w:t xml:space="preserve"> which represent rectangles. Print if each of the pairs </w:t>
       </w:r>
       <w:r>
         <w:rPr>
@@ -4999,10 +4994,10 @@
                 <w:noProof/>
               </w:rPr>
             </w:pPr>
-            <w:bookmarkStart w:id="39" w:name="OLE_LINK33"/>
-            <w:bookmarkStart w:id="40" w:name="OLE_LINK34"/>
-            <w:bookmarkStart w:id="41" w:name="OLE_LINK35"/>
-            <w:bookmarkStart w:id="42" w:name="OLE_LINK36"/>
+            <w:bookmarkStart w:id="38" w:name="OLE_LINK33"/>
+            <w:bookmarkStart w:id="39" w:name="OLE_LINK34"/>
+            <w:bookmarkStart w:id="40" w:name="OLE_LINK35"/>
+            <w:bookmarkStart w:id="41" w:name="OLE_LINK36"/>
             <w:r>
               <w:rPr>
                 <w:rFonts w:ascii="Consolas" w:hAnsi="Consolas"/>
@@ -5048,8 +5043,8 @@
               <w:t>Gosho 2 2 0 0</w:t>
             </w:r>
           </w:p>
+          <w:bookmarkEnd w:id="38"/>
           <w:bookmarkEnd w:id="39"/>
-          <w:bookmarkEnd w:id="40"/>
           <w:p>
             <w:pPr>
               <w:spacing w:after="0"/>
@@ -5065,8 +5060,8 @@
               </w:rPr>
               <w:t>Pesho Gosho</w:t>
             </w:r>
+            <w:bookmarkEnd w:id="40"/>
             <w:bookmarkEnd w:id="41"/>
-            <w:bookmarkEnd w:id="42"/>
           </w:p>
         </w:tc>
         <w:tc>
@@ -7983,11 +7978,68 @@
                 <w:noProof/>
               </w:rPr>
             </w:pPr>
-            <w:r>
-              <w:rPr>
-                <w:rFonts w:ascii="Consolas" w:hAnsi="Consolas" w:cs="Consolas"/>
-                <w:noProof/>
-              </w:rPr>
+          </w:p>
+          <w:p>
+            <w:pPr>
+              <w:spacing w:after="0"/>
+              <w:rPr>
+                <w:rFonts w:ascii="Consolas" w:hAnsi="Consolas" w:cs="Consolas"/>
+                <w:noProof/>
+              </w:rPr>
+            </w:pPr>
+          </w:p>
+          <w:p>
+            <w:pPr>
+              <w:spacing w:after="0"/>
+              <w:rPr>
+                <w:rFonts w:ascii="Consolas" w:hAnsi="Consolas" w:cs="Consolas"/>
+                <w:noProof/>
+              </w:rPr>
+            </w:pPr>
+          </w:p>
+          <w:p>
+            <w:pPr>
+              <w:spacing w:after="0"/>
+              <w:rPr>
+                <w:rFonts w:ascii="Consolas" w:hAnsi="Consolas" w:cs="Consolas"/>
+                <w:noProof/>
+              </w:rPr>
+            </w:pPr>
+          </w:p>
+          <w:p>
+            <w:pPr>
+              <w:spacing w:after="0"/>
+              <w:rPr>
+                <w:rFonts w:ascii="Consolas" w:hAnsi="Consolas" w:cs="Consolas"/>
+                <w:noProof/>
+              </w:rPr>
+            </w:pPr>
+          </w:p>
+          <w:p>
+            <w:pPr>
+              <w:spacing w:after="0"/>
+              <w:rPr>
+                <w:rFonts w:ascii="Consolas" w:hAnsi="Consolas" w:cs="Consolas"/>
+                <w:noProof/>
+              </w:rPr>
+            </w:pPr>
+          </w:p>
+          <w:p>
+            <w:pPr>
+              <w:spacing w:after="0"/>
+              <w:rPr>
+                <w:rFonts w:ascii="Consolas" w:hAnsi="Consolas" w:cs="Consolas"/>
+                <w:noProof/>
+              </w:rPr>
+            </w:pPr>
+            <w:bookmarkStart w:id="42" w:name="OLE_LINK37"/>
+            <w:bookmarkStart w:id="43" w:name="OLE_LINK38"/>
+            <w:r>
+              <w:rPr>
+                <w:rFonts w:ascii="Consolas" w:hAnsi="Consolas" w:cs="Consolas"/>
+                <w:noProof/>
+              </w:rPr>
+              <w:lastRenderedPageBreak/>
               <w:t>Pesho</w:t>
             </w:r>
             <w:r>
@@ -8098,9 +8150,10 @@
                 <w:rFonts w:ascii="Consolas" w:hAnsi="Consolas" w:cs="Consolas"/>
                 <w:noProof/>
               </w:rPr>
-              <w:lastRenderedPageBreak/>
               <w:t>End</w:t>
             </w:r>
+            <w:bookmarkEnd w:id="42"/>
+            <w:bookmarkEnd w:id="43"/>
           </w:p>
         </w:tc>
         <w:tc>
@@ -8582,7 +8635,25 @@
           <w:b/>
           <w:noProof/>
         </w:rPr>
-        <w:t>&gt; pokemon &lt;pokemonName&gt; &lt;pokemonType&gt;”</w:t>
+        <w:t xml:space="preserve">&gt; </w:t>
+      </w:r>
+      <w:bookmarkStart w:id="44" w:name="OLE_LINK41"/>
+      <w:bookmarkStart w:id="45" w:name="OLE_LINK42"/>
+      <w:r>
+        <w:rPr>
+          <w:b/>
+          <w:noProof/>
+        </w:rPr>
+        <w:t xml:space="preserve">pokemon </w:t>
+      </w:r>
+      <w:bookmarkEnd w:id="44"/>
+      <w:bookmarkEnd w:id="45"/>
+      <w:r>
+        <w:rPr>
+          <w:b/>
+          <w:noProof/>
+        </w:rPr>
+        <w:t>&lt;pokemonName&gt; &lt;pokemonType&gt;”</w:t>
       </w:r>
     </w:p>
     <w:p>
@@ -8607,7 +8678,25 @@
           <w:b/>
           <w:noProof/>
         </w:rPr>
-        <w:t>&lt;Name&gt; parents &lt;parentName&gt; &lt;parentBirthday&gt;</w:t>
+        <w:t xml:space="preserve">&lt;Name&gt; </w:t>
+      </w:r>
+      <w:bookmarkStart w:id="46" w:name="OLE_LINK43"/>
+      <w:bookmarkStart w:id="47" w:name="OLE_LINK44"/>
+      <w:r>
+        <w:rPr>
+          <w:b/>
+          <w:noProof/>
+        </w:rPr>
+        <w:t xml:space="preserve">parents </w:t>
+      </w:r>
+      <w:bookmarkEnd w:id="46"/>
+      <w:bookmarkEnd w:id="47"/>
+      <w:r>
+        <w:rPr>
+          <w:b/>
+          <w:noProof/>
+        </w:rPr>
+        <w:t>&lt;parentName&gt; &lt;parentBirthday&gt;</w:t>
       </w:r>
       <w:r>
         <w:rPr>
@@ -8638,7 +8727,25 @@
           <w:b/>
           <w:noProof/>
         </w:rPr>
-        <w:t>&lt;Name&gt; children &lt;childName&gt; &lt;childBirthday&gt;</w:t>
+        <w:t xml:space="preserve">&lt;Name&gt; </w:t>
+      </w:r>
+      <w:bookmarkStart w:id="48" w:name="OLE_LINK45"/>
+      <w:bookmarkStart w:id="49" w:name="OLE_LINK46"/>
+      <w:r>
+        <w:rPr>
+          <w:b/>
+          <w:noProof/>
+        </w:rPr>
+        <w:t xml:space="preserve">children </w:t>
+      </w:r>
+      <w:bookmarkEnd w:id="48"/>
+      <w:bookmarkEnd w:id="49"/>
+      <w:r>
+        <w:rPr>
+          <w:b/>
+          <w:noProof/>
+        </w:rPr>
+        <w:t>&lt;childName&gt; &lt;childBirthday&gt;</w:t>
       </w:r>
       <w:r>
         <w:rPr>
@@ -8669,8 +8776,19 @@
           <w:b/>
           <w:noProof/>
         </w:rPr>
-        <w:t xml:space="preserve">&lt;Name&gt; car </w:t>
-      </w:r>
+        <w:t xml:space="preserve">&lt;Name&gt; </w:t>
+      </w:r>
+      <w:bookmarkStart w:id="50" w:name="OLE_LINK47"/>
+      <w:bookmarkStart w:id="51" w:name="OLE_LINK48"/>
+      <w:r>
+        <w:rPr>
+          <w:b/>
+          <w:noProof/>
+        </w:rPr>
+        <w:t xml:space="preserve">car </w:t>
+      </w:r>
+      <w:bookmarkEnd w:id="50"/>
+      <w:bookmarkEnd w:id="51"/>
       <w:r>
         <w:rPr>
           <w:b/>
@@ -8745,11 +8863,23 @@
         <w:rPr>
           <w:noProof/>
         </w:rPr>
-        <w:t xml:space="preserve">. A </w:t>
-      </w:r>
-      <w:r>
-        <w:rPr>
-          <w:noProof/>
+        <w:t xml:space="preserve">. </w:t>
+      </w:r>
+      <w:r>
+        <w:rPr>
+          <w:noProof/>
+          <w:color w:val="FF0000"/>
+          <w:highlight w:val="yellow"/>
+          <w:u w:val="single"/>
+        </w:rPr>
+        <w:t xml:space="preserve">A </w:t>
+      </w:r>
+      <w:r>
+        <w:rPr>
+          <w:noProof/>
+          <w:color w:val="FF0000"/>
+          <w:highlight w:val="yellow"/>
+          <w:u w:val="single"/>
         </w:rPr>
         <w:t xml:space="preserve">person can also have </w:t>
       </w:r>
@@ -8757,12 +8887,18 @@
         <w:rPr>
           <w:b/>
           <w:noProof/>
+          <w:color w:val="FF0000"/>
+          <w:highlight w:val="yellow"/>
+          <w:u w:val="single"/>
         </w:rPr>
         <w:t>only 1</w:t>
       </w:r>
       <w:r>
         <w:rPr>
           <w:noProof/>
+          <w:color w:val="FF0000"/>
+          <w:highlight w:val="yellow"/>
+          <w:u w:val="single"/>
         </w:rPr>
         <w:t xml:space="preserve"> </w:t>
       </w:r>
@@ -8770,12 +8906,18 @@
         <w:rPr>
           <w:b/>
           <w:noProof/>
+          <w:color w:val="FF0000"/>
+          <w:highlight w:val="yellow"/>
+          <w:u w:val="single"/>
         </w:rPr>
         <w:t>company</w:t>
       </w:r>
       <w:r>
         <w:rPr>
           <w:noProof/>
+          <w:color w:val="FF0000"/>
+          <w:highlight w:val="yellow"/>
+          <w:u w:val="single"/>
         </w:rPr>
         <w:t xml:space="preserve"> and </w:t>
       </w:r>
@@ -8783,6 +8925,9 @@
         <w:rPr>
           <w:b/>
           <w:noProof/>
+          <w:color w:val="FF0000"/>
+          <w:highlight w:val="yellow"/>
+          <w:u w:val="single"/>
         </w:rPr>
         <w:t>car</w:t>
       </w:r>
@@ -9068,7 +9213,25 @@
                 <w:rFonts w:ascii="Consolas" w:hAnsi="Consolas" w:cs="Consolas"/>
                 <w:noProof/>
               </w:rPr>
-              <w:t>PeshoPeshev company PeshInc Management 1000.00</w:t>
+              <w:t xml:space="preserve">PeshoPeshev </w:t>
+            </w:r>
+            <w:bookmarkStart w:id="52" w:name="OLE_LINK39"/>
+            <w:bookmarkStart w:id="53" w:name="OLE_LINK40"/>
+            <w:r>
+              <w:rPr>
+                <w:rFonts w:ascii="Consolas" w:hAnsi="Consolas" w:cs="Consolas"/>
+                <w:noProof/>
+              </w:rPr>
+              <w:t xml:space="preserve">company </w:t>
+            </w:r>
+            <w:bookmarkEnd w:id="52"/>
+            <w:bookmarkEnd w:id="53"/>
+            <w:r>
+              <w:rPr>
+                <w:rFonts w:ascii="Consolas" w:hAnsi="Consolas" w:cs="Consolas"/>
+                <w:noProof/>
+              </w:rPr>
+              <w:t>PeshInc Management 1000.00</w:t>
             </w:r>
           </w:p>
           <w:p>
@@ -9344,11 +9507,30 @@
                 <w:noProof/>
               </w:rPr>
             </w:pPr>
-            <w:r>
-              <w:rPr>
-                <w:rFonts w:ascii="Consolas" w:hAnsi="Consolas" w:cs="Consolas"/>
-                <w:noProof/>
-              </w:rPr>
+          </w:p>
+          <w:p>
+            <w:pPr>
+              <w:spacing w:after="0"/>
+              <w:rPr>
+                <w:rFonts w:ascii="Consolas" w:hAnsi="Consolas" w:cs="Consolas"/>
+                <w:noProof/>
+              </w:rPr>
+            </w:pPr>
+          </w:p>
+          <w:p>
+            <w:pPr>
+              <w:spacing w:after="0"/>
+              <w:rPr>
+                <w:rFonts w:ascii="Consolas" w:hAnsi="Consolas" w:cs="Consolas"/>
+                <w:noProof/>
+              </w:rPr>
+            </w:pPr>
+            <w:r>
+              <w:rPr>
+                <w:rFonts w:ascii="Consolas" w:hAnsi="Consolas" w:cs="Consolas"/>
+                <w:noProof/>
+              </w:rPr>
+              <w:lastRenderedPageBreak/>
               <w:t>JelioJelev pokemon Onyx Rock</w:t>
             </w:r>
           </w:p>
@@ -9477,7 +9659,6 @@
                 <w:rFonts w:ascii="Consolas" w:hAnsi="Consolas" w:cs="Consolas"/>
                 <w:noProof/>
               </w:rPr>
-              <w:lastRenderedPageBreak/>
               <w:t>End</w:t>
             </w:r>
           </w:p>
@@ -9516,6 +9697,24 @@
                 <w:noProof/>
               </w:rPr>
             </w:pPr>
+          </w:p>
+          <w:p>
+            <w:pPr>
+              <w:spacing w:after="0"/>
+              <w:rPr>
+                <w:rFonts w:ascii="Consolas" w:hAnsi="Consolas" w:cs="Consolas"/>
+                <w:noProof/>
+              </w:rPr>
+            </w:pPr>
+          </w:p>
+          <w:p>
+            <w:pPr>
+              <w:spacing w:after="0"/>
+              <w:rPr>
+                <w:rFonts w:ascii="Consolas" w:hAnsi="Consolas" w:cs="Consolas"/>
+                <w:noProof/>
+              </w:rPr>
+            </w:pPr>
             <w:r>
               <w:rPr>
                 <w:rFonts w:ascii="Consolas" w:hAnsi="Consolas" w:cs="Consolas"/>
@@ -9650,7 +9849,6 @@
                 <w:rFonts w:ascii="Consolas" w:hAnsi="Consolas" w:cs="Consolas"/>
                 <w:noProof/>
               </w:rPr>
-              <w:lastRenderedPageBreak/>
               <w:t>Parents:</w:t>
             </w:r>
           </w:p>
@@ -10566,6 +10764,7 @@
                 <w:rFonts w:ascii="Consolas" w:hAnsi="Consolas" w:cs="Consolas"/>
                 <w:noProof/>
               </w:rPr>
+              <w:lastRenderedPageBreak/>
               <w:t>Pesho Peshev</w:t>
             </w:r>
           </w:p>
@@ -10755,7 +10954,6 @@
                 <w:rFonts w:ascii="Consolas" w:hAnsi="Consolas" w:cs="Consolas"/>
                 <w:noProof/>
               </w:rPr>
-              <w:lastRenderedPageBreak/>
               <w:t>Pesho Peshev 23/</w:t>
             </w:r>
             <w:r>
@@ -10807,7 +11005,6 @@
                 <w:rFonts w:ascii="Consolas" w:hAnsi="Consolas" w:cs="Consolas"/>
                 <w:noProof/>
               </w:rPr>
-              <w:lastRenderedPageBreak/>
               <w:t>Pesho Peshev 23/</w:t>
             </w:r>
             <w:r>
@@ -12028,11 +12225,21 @@
                 <w:noProof/>
               </w:rPr>
             </w:pPr>
-            <w:r>
-              <w:rPr>
-                <w:rFonts w:ascii="Consolas" w:hAnsi="Consolas" w:cs="Consolas"/>
-                <w:noProof/>
-              </w:rPr>
+          </w:p>
+          <w:p>
+            <w:pPr>
+              <w:spacing w:after="0"/>
+              <w:rPr>
+                <w:rFonts w:ascii="Consolas" w:hAnsi="Consolas" w:cs="Consolas"/>
+                <w:noProof/>
+              </w:rPr>
+            </w:pPr>
+            <w:r>
+              <w:rPr>
+                <w:rFonts w:ascii="Consolas" w:hAnsi="Consolas" w:cs="Consolas"/>
+                <w:noProof/>
+              </w:rPr>
+              <w:lastRenderedPageBreak/>
               <w:t>StreetExtraordinaire Koti 80</w:t>
             </w:r>
           </w:p>
@@ -12140,11 +12347,23 @@
                 <w:noProof/>
               </w:rPr>
             </w:pPr>
-            <w:r>
-              <w:rPr>
-                <w:rFonts w:ascii="Consolas" w:hAnsi="Consolas" w:cs="Consolas"/>
-                <w:noProof/>
-              </w:rPr>
+          </w:p>
+          <w:p>
+            <w:pPr>
+              <w:spacing w:after="0"/>
+              <w:rPr>
+                <w:rFonts w:ascii="Consolas" w:hAnsi="Consolas" w:cs="Consolas"/>
+                <w:noProof/>
+              </w:rPr>
+            </w:pPr>
+            <w:bookmarkStart w:id="54" w:name="_GoBack"/>
+            <w:bookmarkEnd w:id="54"/>
+            <w:r>
+              <w:rPr>
+                <w:rFonts w:ascii="Consolas" w:hAnsi="Consolas" w:cs="Consolas"/>
+                <w:noProof/>
+              </w:rPr>
+              <w:lastRenderedPageBreak/>
               <w:t>StreetExtraordinaire Maca 100</w:t>
             </w:r>
           </w:p>
@@ -12166,7 +12385,6 @@
           <w:rFonts w:eastAsia="MS Mincho"/>
           <w:lang w:eastAsia="ja-JP"/>
         </w:rPr>
-        <w:lastRenderedPageBreak/>
         <w:t>Hint</w:t>
       </w:r>
     </w:p>
@@ -12278,8 +12496,8 @@
       <w:r>
         <w:t xml:space="preserve">. Its task is to draw </w:t>
       </w:r>
-      <w:bookmarkStart w:id="43" w:name="tw-target-text"/>
-      <w:bookmarkEnd w:id="43"/>
+      <w:bookmarkStart w:id="55" w:name="tw-target-text"/>
+      <w:bookmarkEnd w:id="55"/>
       <w:r>
         <w:t xml:space="preserve">rectangular figures on the </w:t>
       </w:r>
@@ -13722,7 +13940,7 @@
                     <w:sz w:val="18"/>
                     <w:szCs w:val="18"/>
                   </w:rPr>
-                  <w:t>5</w:t>
+                  <w:t>10</w:t>
                 </w:r>
                 <w:r>
                   <w:rPr>
@@ -18164,7 +18382,7 @@
 </file>
 
 <file path=customXml/itemProps1.xml><?xml version="1.0" encoding="utf-8"?>
-<ds:datastoreItem xmlns:ds="http://schemas.openxmlformats.org/officeDocument/2006/customXml" ds:itemID="{D6EDBEFC-0B0B-40DA-AC9F-AC6D412E4F65}">
+<ds:datastoreItem xmlns:ds="http://schemas.openxmlformats.org/officeDocument/2006/customXml" ds:itemID="{2500F15B-4648-42E5-AE85-E5A7DCD674BC}">
   <ds:schemaRefs>
     <ds:schemaRef ds:uri="http://schemas.openxmlformats.org/officeDocument/2006/bibliography"/>
   </ds:schemaRefs>

</xml_diff>